<commit_message>
<Corrigindo word, arrumando cardinalidae>
</commit_message>
<xml_diff>
--- a/Database/Banco de dados.docx
+++ b/Database/Banco de dados.docx
@@ -388,21 +388,7 @@
           <w:sz w:val="24"/>
           <w:szCs w:val="24"/>
         </w:rPr>
-        <w:t xml:space="preserve">nvest é uma plataforma que oferece cursos sobre investimentos e IPOs para ajudar seus usuários a adquirir conhecimentos e habilidades necessárias para investir de forma mais eficiente. A plataforma usa um sistema de gamificação, em que a conclusão de cada curso dá direito a um certificado </w:t>
-      </w:r>
-      <w:r>
-        <w:rPr>
-          <w:sz w:val="24"/>
-          <w:szCs w:val="24"/>
-        </w:rPr>
-        <w:t>e</w:t>
-      </w:r>
-      <w:r>
-        <w:rPr>
-          <w:sz w:val="24"/>
-          <w:szCs w:val="24"/>
-        </w:rPr>
-        <w:t xml:space="preserve"> aumenta o nível de experiência (XP) do usuário, que é necessário para desbloquear os próximos cursos disponíveis na plataforma. Essa abordagem incentiva os usuários a continuarem aprendendo e se desenvolvendo na área de investimentos.</w:t>
+        <w:t>nvest é uma plataforma que oferece cursos sobre investimentos e IPOs para ajudar seus usuários a adquirir conhecimentos e habilidades necessárias para investir de forma mais eficiente. A plataforma usa um sistema de gamificação, em que a conclusão de cada curso dá direito a um certificado e aumenta o nível de experiência (XP) do usuário, que é necessário para desbloquear os próximos cursos disponíveis na plataforma. Essa abordagem incentiva os usuários a continuarem aprendendo e se desenvolvendo na área de investimentos.</w:t>
       </w:r>
     </w:p>
     <w:p>
@@ -478,6 +464,7 @@
         <w:rPr>
           <w:b/>
           <w:bCs/>
+          <w:noProof/>
           <w:sz w:val="28"/>
           <w:szCs w:val="28"/>
           <w:lang w:eastAsia="pt-BR"/>
@@ -572,67 +559,22 @@
       </w:pPr>
       <w:r>
         <w:rPr>
-          <w:b/>
-          <w:bCs/>
-          <w:sz w:val="28"/>
-          <w:szCs w:val="28"/>
-          <w:lang w:eastAsia="pt-BR"/>
+          <w:noProof/>
         </w:rPr>
         <w:lastRenderedPageBreak/>
-        <w:t xml:space="preserve">Modelo </w:t>
-      </w:r>
-      <w:r>
-        <w:rPr>
-          <w:b/>
-          <w:bCs/>
-          <w:sz w:val="28"/>
-          <w:szCs w:val="28"/>
-          <w:lang w:eastAsia="pt-BR"/>
-        </w:rPr>
-        <w:t>Físico</w:t>
-      </w:r>
-      <w:r>
-        <w:rPr>
-          <w:b/>
-          <w:bCs/>
-          <w:sz w:val="28"/>
-          <w:szCs w:val="28"/>
-          <w:lang w:eastAsia="pt-BR"/>
-        </w:rPr>
-        <w:t>:</w:t>
-      </w:r>
-    </w:p>
-    <w:p>
-      <w:pPr>
-        <w:rPr>
-          <w:b/>
-          <w:bCs/>
-          <w:sz w:val="28"/>
-          <w:szCs w:val="28"/>
-          <w:lang w:eastAsia="pt-BR"/>
-        </w:rPr>
-      </w:pPr>
-      <w:r>
-        <w:rPr>
-          <w:b/>
-          <w:bCs/>
-          <w:sz w:val="28"/>
-          <w:szCs w:val="28"/>
-          <w:lang w:eastAsia="pt-BR"/>
-        </w:rPr>
         <w:drawing>
-          <wp:anchor distT="0" distB="0" distL="114300" distR="114300" simplePos="0" relativeHeight="251660288" behindDoc="0" locked="0" layoutInCell="1" allowOverlap="1" wp14:anchorId="2F601679" wp14:editId="6DFCC242">
+          <wp:anchor distT="0" distB="0" distL="114300" distR="114300" simplePos="0" relativeHeight="251660288" behindDoc="0" locked="0" layoutInCell="1" allowOverlap="1" wp14:anchorId="36D93DEB" wp14:editId="4EFCCFB7">
             <wp:simplePos x="0" y="0"/>
-            <wp:positionH relativeFrom="page">
-              <wp:posOffset>901413</wp:posOffset>
+            <wp:positionH relativeFrom="margin">
+              <wp:align>center</wp:align>
             </wp:positionH>
             <wp:positionV relativeFrom="paragraph">
-              <wp:posOffset>239815</wp:posOffset>
+              <wp:posOffset>295524</wp:posOffset>
             </wp:positionV>
-            <wp:extent cx="6275605" cy="4028536"/>
-            <wp:effectExtent l="0" t="0" r="0" b="0"/>
+            <wp:extent cx="6289351" cy="3975652"/>
+            <wp:effectExtent l="0" t="0" r="0" b="6350"/>
             <wp:wrapSquare wrapText="bothSides"/>
-            <wp:docPr id="8" name="Imagem 8" descr="Diagrama&#10;&#10;Descrição gerada automaticamente"/>
+            <wp:docPr id="2" name="Imagem 2"/>
             <wp:cNvGraphicFramePr>
               <a:graphicFrameLocks xmlns:a="http://schemas.openxmlformats.org/drawingml/2006/main" noChangeAspect="1"/>
             </wp:cNvGraphicFramePr>
@@ -640,7 +582,7 @@
               <a:graphicData uri="http://schemas.openxmlformats.org/drawingml/2006/picture">
                 <pic:pic xmlns:pic="http://schemas.openxmlformats.org/drawingml/2006/picture">
                   <pic:nvPicPr>
-                    <pic:cNvPr id="8" name="Imagem 8" descr="Diagrama&#10;&#10;Descrição gerada automaticamente"/>
+                    <pic:cNvPr id="1" name=""/>
                     <pic:cNvPicPr/>
                   </pic:nvPicPr>
                   <pic:blipFill>
@@ -658,7 +600,7 @@
                   <pic:spPr>
                     <a:xfrm>
                       <a:off x="0" y="0"/>
-                      <a:ext cx="6275605" cy="4028536"/>
+                      <a:ext cx="6289351" cy="3975652"/>
                     </a:xfrm>
                     <a:prstGeom prst="rect">
                       <a:avLst/>
@@ -676,6 +618,47 @@
           </wp:anchor>
         </w:drawing>
       </w:r>
+      <w:r>
+        <w:rPr>
+          <w:b/>
+          <w:bCs/>
+          <w:sz w:val="28"/>
+          <w:szCs w:val="28"/>
+          <w:lang w:eastAsia="pt-BR"/>
+        </w:rPr>
+        <w:t xml:space="preserve">Modelo </w:t>
+      </w:r>
+      <w:r>
+        <w:rPr>
+          <w:b/>
+          <w:bCs/>
+          <w:sz w:val="28"/>
+          <w:szCs w:val="28"/>
+          <w:lang w:eastAsia="pt-BR"/>
+        </w:rPr>
+        <w:t>Físico</w:t>
+      </w:r>
+      <w:r>
+        <w:rPr>
+          <w:b/>
+          <w:bCs/>
+          <w:sz w:val="28"/>
+          <w:szCs w:val="28"/>
+          <w:lang w:eastAsia="pt-BR"/>
+        </w:rPr>
+        <w:t>:</w:t>
+      </w:r>
+    </w:p>
+    <w:p>
+      <w:pPr>
+        <w:rPr>
+          <w:b/>
+          <w:bCs/>
+          <w:sz w:val="28"/>
+          <w:szCs w:val="28"/>
+          <w:lang w:eastAsia="pt-BR"/>
+        </w:rPr>
+      </w:pPr>
     </w:p>
     <w:p>
       <w:pPr>

</xml_diff>

<commit_message>
<Arrumando modelo logico e fisico, arrumando arquivo word(Java,BD)>
</commit_message>
<xml_diff>
--- a/Database/Banco de dados.docx
+++ b/Database/Banco de dados.docx
@@ -464,23 +464,35 @@
         <w:rPr>
           <w:b/>
           <w:bCs/>
-          <w:noProof/>
           <w:sz w:val="28"/>
           <w:szCs w:val="28"/>
           <w:lang w:eastAsia="pt-BR"/>
         </w:rPr>
+        <w:t>Modelo logico:</w:t>
+      </w:r>
+    </w:p>
+    <w:p>
+      <w:pPr>
+        <w:rPr>
+          <w:b/>
+          <w:bCs/>
+          <w:sz w:val="28"/>
+          <w:szCs w:val="28"/>
+          <w:lang w:eastAsia="pt-BR"/>
+        </w:rPr>
+      </w:pPr>
+      <w:r>
+        <w:rPr>
+          <w:b/>
+          <w:bCs/>
+          <w:sz w:val="28"/>
+          <w:szCs w:val="28"/>
+          <w:lang w:eastAsia="pt-BR"/>
+        </w:rPr>
         <w:drawing>
-          <wp:anchor distT="0" distB="0" distL="114300" distR="114300" simplePos="0" relativeHeight="251659264" behindDoc="0" locked="0" layoutInCell="1" allowOverlap="1" wp14:anchorId="750553C3" wp14:editId="0E26C49F">
-            <wp:simplePos x="0" y="0"/>
-            <wp:positionH relativeFrom="page">
-              <wp:align>center</wp:align>
-            </wp:positionH>
-            <wp:positionV relativeFrom="paragraph">
-              <wp:posOffset>282252</wp:posOffset>
-            </wp:positionV>
-            <wp:extent cx="6883499" cy="5089585"/>
+          <wp:inline distT="0" distB="0" distL="0" distR="0" wp14:anchorId="7D8462AD" wp14:editId="796C5A4C">
+            <wp:extent cx="5760085" cy="3206115"/>
             <wp:effectExtent l="0" t="0" r="0" b="0"/>
-            <wp:wrapSquare wrapText="bothSides"/>
             <wp:docPr id="1" name="Imagem 1" descr="Diagrama&#10;&#10;Descrição gerada automaticamente"/>
             <wp:cNvGraphicFramePr>
               <a:graphicFrameLocks xmlns:a="http://schemas.openxmlformats.org/drawingml/2006/main" noChangeAspect="1"/>
@@ -493,13 +505,7 @@
                     <pic:cNvPicPr/>
                   </pic:nvPicPr>
                   <pic:blipFill>
-                    <a:blip r:embed="rId8">
-                      <a:extLst>
-                        <a:ext uri="{28A0092B-C50C-407E-A947-70E740481C1C}">
-                          <a14:useLocalDpi xmlns:a14="http://schemas.microsoft.com/office/drawing/2010/main" val="0"/>
-                        </a:ext>
-                      </a:extLst>
-                    </a:blip>
+                    <a:blip r:embed="rId8"/>
                     <a:stretch>
                       <a:fillRect/>
                     </a:stretch>
@@ -507,7 +513,7 @@
                   <pic:spPr>
                     <a:xfrm>
                       <a:off x="0" y="0"/>
-                      <a:ext cx="6883499" cy="5089585"/>
+                      <a:ext cx="5760085" cy="3206115"/>
                     </a:xfrm>
                     <a:prstGeom prst="rect">
                       <a:avLst/>
@@ -516,16 +522,12 @@
                 </pic:pic>
               </a:graphicData>
             </a:graphic>
-            <wp14:sizeRelH relativeFrom="page">
-              <wp14:pctWidth>0</wp14:pctWidth>
-            </wp14:sizeRelH>
-            <wp14:sizeRelV relativeFrom="page">
-              <wp14:pctHeight>0</wp14:pctHeight>
-            </wp14:sizeRelV>
-          </wp:anchor>
+          </wp:inline>
         </w:drawing>
       </w:r>
-      <w:r>
+    </w:p>
+    <w:p>
+      <w:pPr>
         <w:rPr>
           <w:b/>
           <w:bCs/>
@@ -533,8 +535,7 @@
           <w:szCs w:val="28"/>
           <w:lang w:eastAsia="pt-BR"/>
         </w:rPr>
-        <w:t>Modelo logico:</w:t>
-      </w:r>
+      </w:pPr>
     </w:p>
     <w:p>
       <w:pPr>
@@ -557,24 +558,105 @@
           <w:lang w:eastAsia="pt-BR"/>
         </w:rPr>
       </w:pPr>
+    </w:p>
+    <w:p>
+      <w:pPr>
+        <w:rPr>
+          <w:b/>
+          <w:bCs/>
+          <w:sz w:val="28"/>
+          <w:szCs w:val="28"/>
+          <w:lang w:eastAsia="pt-BR"/>
+        </w:rPr>
+      </w:pPr>
+    </w:p>
+    <w:p>
+      <w:pPr>
+        <w:rPr>
+          <w:b/>
+          <w:bCs/>
+          <w:sz w:val="28"/>
+          <w:szCs w:val="28"/>
+          <w:lang w:eastAsia="pt-BR"/>
+        </w:rPr>
+      </w:pPr>
+    </w:p>
+    <w:p>
+      <w:pPr>
+        <w:rPr>
+          <w:b/>
+          <w:bCs/>
+          <w:sz w:val="28"/>
+          <w:szCs w:val="28"/>
+          <w:lang w:eastAsia="pt-BR"/>
+        </w:rPr>
+      </w:pPr>
+    </w:p>
+    <w:p>
+      <w:pPr>
+        <w:rPr>
+          <w:b/>
+          <w:bCs/>
+          <w:sz w:val="28"/>
+          <w:szCs w:val="28"/>
+          <w:lang w:eastAsia="pt-BR"/>
+        </w:rPr>
+      </w:pPr>
       <w:r>
         <w:rPr>
-          <w:noProof/>
+          <w:b/>
+          <w:bCs/>
+          <w:sz w:val="28"/>
+          <w:szCs w:val="28"/>
+          <w:lang w:eastAsia="pt-BR"/>
         </w:rPr>
         <w:lastRenderedPageBreak/>
+        <w:t xml:space="preserve">Modelo </w:t>
+      </w:r>
+      <w:r>
+        <w:rPr>
+          <w:b/>
+          <w:bCs/>
+          <w:sz w:val="28"/>
+          <w:szCs w:val="28"/>
+          <w:lang w:eastAsia="pt-BR"/>
+        </w:rPr>
+        <w:t>Físico</w:t>
+      </w:r>
+      <w:r>
+        <w:rPr>
+          <w:b/>
+          <w:bCs/>
+          <w:sz w:val="28"/>
+          <w:szCs w:val="28"/>
+          <w:lang w:eastAsia="pt-BR"/>
+        </w:rPr>
+        <w:t>:</w:t>
+      </w:r>
+    </w:p>
+    <w:p>
+      <w:pPr>
+        <w:rPr>
+          <w:b/>
+          <w:bCs/>
+          <w:sz w:val="28"/>
+          <w:szCs w:val="28"/>
+          <w:lang w:eastAsia="pt-BR"/>
+        </w:rPr>
+      </w:pPr>
+      <w:r>
+        <w:rPr>
+          <w:b/>
+          <w:bCs/>
+          <w:sz w:val="28"/>
+          <w:szCs w:val="28"/>
+          <w:lang w:eastAsia="pt-BR"/>
+        </w:rPr>
         <w:drawing>
-          <wp:anchor distT="0" distB="0" distL="114300" distR="114300" simplePos="0" relativeHeight="251660288" behindDoc="0" locked="0" layoutInCell="1" allowOverlap="1" wp14:anchorId="36D93DEB" wp14:editId="4EFCCFB7">
-            <wp:simplePos x="0" y="0"/>
-            <wp:positionH relativeFrom="margin">
-              <wp:align>center</wp:align>
-            </wp:positionH>
-            <wp:positionV relativeFrom="paragraph">
-              <wp:posOffset>295524</wp:posOffset>
-            </wp:positionV>
-            <wp:extent cx="6289351" cy="3975652"/>
-            <wp:effectExtent l="0" t="0" r="0" b="6350"/>
-            <wp:wrapSquare wrapText="bothSides"/>
-            <wp:docPr id="2" name="Imagem 2"/>
+          <wp:inline distT="0" distB="0" distL="0" distR="0" wp14:anchorId="012E1F29" wp14:editId="20523EE7">
+            <wp:extent cx="5760085" cy="3625215"/>
+            <wp:effectExtent l="0" t="0" r="0" b="0"/>
+            <wp:docPr id="3" name="Imagem 3" descr="Diagrama&#10;&#10;Descrição gerada automaticamente"/>
             <wp:cNvGraphicFramePr>
               <a:graphicFrameLocks xmlns:a="http://schemas.openxmlformats.org/drawingml/2006/main" noChangeAspect="1"/>
             </wp:cNvGraphicFramePr>
@@ -582,17 +664,11 @@
               <a:graphicData uri="http://schemas.openxmlformats.org/drawingml/2006/picture">
                 <pic:pic xmlns:pic="http://schemas.openxmlformats.org/drawingml/2006/picture">
                   <pic:nvPicPr>
-                    <pic:cNvPr id="1" name=""/>
+                    <pic:cNvPr id="3" name="Imagem 3" descr="Diagrama&#10;&#10;Descrição gerada automaticamente"/>
                     <pic:cNvPicPr/>
                   </pic:nvPicPr>
                   <pic:blipFill>
-                    <a:blip r:embed="rId9">
-                      <a:extLst>
-                        <a:ext uri="{28A0092B-C50C-407E-A947-70E740481C1C}">
-                          <a14:useLocalDpi xmlns:a14="http://schemas.microsoft.com/office/drawing/2010/main" val="0"/>
-                        </a:ext>
-                      </a:extLst>
-                    </a:blip>
+                    <a:blip r:embed="rId9"/>
                     <a:stretch>
                       <a:fillRect/>
                     </a:stretch>
@@ -600,7 +676,7 @@
                   <pic:spPr>
                     <a:xfrm>
                       <a:off x="0" y="0"/>
-                      <a:ext cx="6289351" cy="3975652"/>
+                      <a:ext cx="5760085" cy="3625215"/>
                     </a:xfrm>
                     <a:prstGeom prst="rect">
                       <a:avLst/>
@@ -609,44 +685,8 @@
                 </pic:pic>
               </a:graphicData>
             </a:graphic>
-            <wp14:sizeRelH relativeFrom="page">
-              <wp14:pctWidth>0</wp14:pctWidth>
-            </wp14:sizeRelH>
-            <wp14:sizeRelV relativeFrom="page">
-              <wp14:pctHeight>0</wp14:pctHeight>
-            </wp14:sizeRelV>
-          </wp:anchor>
+          </wp:inline>
         </w:drawing>
-      </w:r>
-      <w:r>
-        <w:rPr>
-          <w:b/>
-          <w:bCs/>
-          <w:sz w:val="28"/>
-          <w:szCs w:val="28"/>
-          <w:lang w:eastAsia="pt-BR"/>
-        </w:rPr>
-        <w:t xml:space="preserve">Modelo </w:t>
-      </w:r>
-      <w:r>
-        <w:rPr>
-          <w:b/>
-          <w:bCs/>
-          <w:sz w:val="28"/>
-          <w:szCs w:val="28"/>
-          <w:lang w:eastAsia="pt-BR"/>
-        </w:rPr>
-        <w:t>Físico</w:t>
-      </w:r>
-      <w:r>
-        <w:rPr>
-          <w:b/>
-          <w:bCs/>
-          <w:sz w:val="28"/>
-          <w:szCs w:val="28"/>
-          <w:lang w:eastAsia="pt-BR"/>
-        </w:rPr>
-        <w:t>:</w:t>
       </w:r>
     </w:p>
     <w:p>

</xml_diff>

<commit_message>
<Arquivo word Java alterações, modelo logico alterações,word BD alterações>
</commit_message>
<xml_diff>
--- a/Database/Banco de dados.docx
+++ b/Database/Banco de dados.docx
@@ -490,8 +490,8 @@
           <w:lang w:eastAsia="pt-BR"/>
         </w:rPr>
         <w:drawing>
-          <wp:inline distT="0" distB="0" distL="0" distR="0" wp14:anchorId="7D8462AD" wp14:editId="796C5A4C">
-            <wp:extent cx="5760085" cy="3206115"/>
+          <wp:inline distT="0" distB="0" distL="0" distR="0" wp14:anchorId="4CE8F052" wp14:editId="74FD4564">
+            <wp:extent cx="5760085" cy="3733800"/>
             <wp:effectExtent l="0" t="0" r="0" b="0"/>
             <wp:docPr id="1" name="Imagem 1" descr="Diagrama&#10;&#10;Descrição gerada automaticamente"/>
             <wp:cNvGraphicFramePr>
@@ -513,7 +513,7 @@
                   <pic:spPr>
                     <a:xfrm>
                       <a:off x="0" y="0"/>
-                      <a:ext cx="5760085" cy="3206115"/>
+                      <a:ext cx="5760085" cy="3733800"/>
                     </a:xfrm>
                     <a:prstGeom prst="rect">
                       <a:avLst/>
@@ -610,7 +610,6 @@
           <w:szCs w:val="28"/>
           <w:lang w:eastAsia="pt-BR"/>
         </w:rPr>
-        <w:lastRenderedPageBreak/>
         <w:t xml:space="preserve">Modelo </w:t>
       </w:r>
       <w:r>
@@ -648,6 +647,7 @@
         <w:rPr>
           <w:b/>
           <w:bCs/>
+          <w:noProof/>
           <w:sz w:val="28"/>
           <w:szCs w:val="28"/>
           <w:lang w:eastAsia="pt-BR"/>

</xml_diff>

<commit_message>
Fazendo alterações em BD e fazendo testes no droid.py
</commit_message>
<xml_diff>
--- a/Database/Banco de dados.docx
+++ b/Database/Banco de dados.docx
@@ -104,14 +104,39 @@
     <w:p>
       <w:pPr>
         <w:jc w:val="center"/>
-      </w:pPr>
-      <w:r>
         <w:rPr>
           <w:rFonts w:ascii="Arial" w:eastAsia="Arial" w:hAnsi="Arial" w:cs="Arial"/>
           <w:sz w:val="24"/>
         </w:rPr>
+      </w:pPr>
+      <w:r>
+        <w:rPr>
+          <w:rFonts w:ascii="Arial" w:eastAsia="Arial" w:hAnsi="Arial" w:cs="Arial"/>
+          <w:sz w:val="24"/>
+        </w:rPr>
         <w:t xml:space="preserve"> GABRIEL TRICERRI ANDRÉ NIACARIS</w:t>
       </w:r>
+    </w:p>
+    <w:p>
+      <w:pPr>
+        <w:jc w:val="center"/>
+      </w:pPr>
+      <w:r>
+        <w:rPr>
+          <w:rFonts w:ascii="Arial" w:eastAsia="Arial" w:hAnsi="Arial" w:cs="Arial"/>
+          <w:sz w:val="24"/>
+        </w:rPr>
+        <w:t xml:space="preserve">RODRIGO </w:t>
+      </w:r>
+      <w:proofErr w:type="gramStart"/>
+      <w:r>
+        <w:rPr>
+          <w:rFonts w:ascii="Arial" w:eastAsia="Arial" w:hAnsi="Arial" w:cs="Arial"/>
+          <w:sz w:val="24"/>
+        </w:rPr>
+        <w:t>FAVILLA  ZARA</w:t>
+      </w:r>
+      <w:proofErr w:type="gramEnd"/>
     </w:p>
     <w:p>
       <w:pPr>
@@ -831,25 +856,95 @@
       </w:pPr>
       <w:r>
         <w:rPr>
-          <w:b/>
-          <w:bCs/>
-          <w:sz w:val="28"/>
-          <w:szCs w:val="28"/>
+          <w:sz w:val="24"/>
+          <w:szCs w:val="24"/>
+          <w:lang w:eastAsia="pt-BR"/>
+        </w:rPr>
+        <w:t>Realizando o update na tabela certificado, na coluna professor para “Carlos Alberto” quando o id do certificado for “cert010”</w:t>
+      </w:r>
+    </w:p>
+    <w:p>
+      <w:pPr>
+        <w:pStyle w:val="PargrafodaLista"/>
+        <w:numPr>
+          <w:ilvl w:val="0"/>
+          <w:numId w:val="21"/>
+        </w:numPr>
+        <w:rPr>
+          <w:b/>
+          <w:bCs/>
+          <w:sz w:val="24"/>
+          <w:szCs w:val="24"/>
+          <w:lang w:eastAsia="pt-BR"/>
+        </w:rPr>
+      </w:pPr>
+      <w:r>
+        <w:rPr>
+          <w:sz w:val="24"/>
+          <w:szCs w:val="24"/>
+          <w:lang w:eastAsia="pt-BR"/>
+        </w:rPr>
+        <w:t>Realizando o update na tabela aula, na coluna conteúdo para “</w:t>
+      </w:r>
+      <w:r>
+        <w:rPr>
+          <w:sz w:val="24"/>
+          <w:szCs w:val="24"/>
+          <w:lang w:eastAsia="pt-BR"/>
+        </w:rPr>
+        <w:t xml:space="preserve">Aula </w:t>
+      </w:r>
+      <w:proofErr w:type="gramStart"/>
+      <w:r>
+        <w:rPr>
+          <w:sz w:val="24"/>
+          <w:szCs w:val="24"/>
+          <w:lang w:eastAsia="pt-BR"/>
+        </w:rPr>
+        <w:t>introdutória  de</w:t>
+      </w:r>
+      <w:proofErr w:type="gramEnd"/>
+      <w:r>
+        <w:rPr>
+          <w:sz w:val="24"/>
+          <w:szCs w:val="24"/>
+          <w:lang w:eastAsia="pt-BR"/>
+        </w:rPr>
+        <w:t xml:space="preserve"> programação</w:t>
+      </w:r>
+      <w:r>
+        <w:rPr>
+          <w:sz w:val="24"/>
+          <w:szCs w:val="24"/>
+          <w:lang w:eastAsia="pt-BR"/>
+        </w:rPr>
+        <w:t>” quando o id_aula for “aula001”</w:t>
+      </w:r>
+    </w:p>
+    <w:p>
+      <w:pPr>
+        <w:rPr>
+          <w:b/>
+          <w:bCs/>
+          <w:sz w:val="24"/>
+          <w:szCs w:val="24"/>
+          <w:lang w:eastAsia="pt-BR"/>
+        </w:rPr>
+      </w:pPr>
+      <w:r>
+        <w:rPr>
+          <w:b/>
+          <w:bCs/>
+          <w:noProof/>
+          <w:sz w:val="24"/>
+          <w:szCs w:val="24"/>
           <w:lang w:eastAsia="pt-BR"/>
         </w:rPr>
         <w:drawing>
-          <wp:anchor distT="0" distB="0" distL="114300" distR="114300" simplePos="0" relativeHeight="251658240" behindDoc="0" locked="0" layoutInCell="1" allowOverlap="1" wp14:anchorId="6E36BD26" wp14:editId="2036A362">
-            <wp:simplePos x="0" y="0"/>
-            <wp:positionH relativeFrom="margin">
-              <wp:align>right</wp:align>
-            </wp:positionH>
-            <wp:positionV relativeFrom="paragraph">
-              <wp:posOffset>655320</wp:posOffset>
-            </wp:positionV>
-            <wp:extent cx="5760085" cy="607060"/>
-            <wp:effectExtent l="0" t="0" r="0" b="2540"/>
-            <wp:wrapSquare wrapText="bothSides"/>
-            <wp:docPr id="1443367806" name="Imagem 1" descr="Interface gráfica do usuário, Texto, Aplicativo&#10;&#10;Descrição gerada automaticamente"/>
+          <wp:inline distT="0" distB="0" distL="0" distR="0" wp14:anchorId="247945A2" wp14:editId="2B9C7A66">
+            <wp:extent cx="5760085" cy="727710"/>
+            <wp:effectExtent l="0" t="0" r="0" b="0"/>
+            <wp:docPr id="1889491401" name="Imagem 1" descr="Interface gráfica do usuário, Texto, Aplicativo&#10;&#10;Descrição gerada automaticamente"/>
             <wp:cNvGraphicFramePr>
               <a:graphicFrameLocks xmlns:a="http://schemas.openxmlformats.org/drawingml/2006/main" noChangeAspect="1"/>
             </wp:cNvGraphicFramePr>
@@ -857,17 +952,11 @@
               <a:graphicData uri="http://schemas.openxmlformats.org/drawingml/2006/picture">
                 <pic:pic xmlns:pic="http://schemas.openxmlformats.org/drawingml/2006/picture">
                   <pic:nvPicPr>
-                    <pic:cNvPr id="1443367806" name="Imagem 1" descr="Interface gráfica do usuário, Texto, Aplicativo&#10;&#10;Descrição gerada automaticamente"/>
+                    <pic:cNvPr id="1889491401" name="Imagem 1" descr="Interface gráfica do usuário, Texto, Aplicativo&#10;&#10;Descrição gerada automaticamente"/>
                     <pic:cNvPicPr/>
                   </pic:nvPicPr>
                   <pic:blipFill>
-                    <a:blip r:embed="rId10">
-                      <a:extLst>
-                        <a:ext uri="{28A0092B-C50C-407E-A947-70E740481C1C}">
-                          <a14:useLocalDpi xmlns:a14="http://schemas.microsoft.com/office/drawing/2010/main" val="0"/>
-                        </a:ext>
-                      </a:extLst>
-                    </a:blip>
+                    <a:blip r:embed="rId10"/>
                     <a:stretch>
                       <a:fillRect/>
                     </a:stretch>
@@ -875,7 +964,7 @@
                   <pic:spPr>
                     <a:xfrm>
                       <a:off x="0" y="0"/>
-                      <a:ext cx="5760085" cy="607060"/>
+                      <a:ext cx="5760085" cy="727710"/>
                     </a:xfrm>
                     <a:prstGeom prst="rect">
                       <a:avLst/>
@@ -884,22 +973,8 @@
                 </pic:pic>
               </a:graphicData>
             </a:graphic>
-            <wp14:sizeRelH relativeFrom="page">
-              <wp14:pctWidth>0</wp14:pctWidth>
-            </wp14:sizeRelH>
-            <wp14:sizeRelV relativeFrom="page">
-              <wp14:pctHeight>0</wp14:pctHeight>
-            </wp14:sizeRelV>
-          </wp:anchor>
+          </wp:inline>
         </w:drawing>
-      </w:r>
-      <w:r>
-        <w:rPr>
-          <w:sz w:val="24"/>
-          <w:szCs w:val="24"/>
-          <w:lang w:eastAsia="pt-BR"/>
-        </w:rPr>
-        <w:t>Realizando o update na tabela certificado, na coluna professor para “Carlos Alberto” quando o id do certificado for “cert010”</w:t>
       </w:r>
     </w:p>
     <w:p>
@@ -940,21 +1015,140 @@
       </w:pPr>
       <w:r>
         <w:rPr>
-          <w:lang w:eastAsia="pt-BR"/>
-        </w:rPr>
+          <w:sz w:val="24"/>
+          <w:szCs w:val="24"/>
+          <w:lang w:eastAsia="pt-BR"/>
+        </w:rPr>
+        <w:t>Realizando o delete do aluno “Felipe Rodrigues” da tabela certificado</w:t>
+      </w:r>
+    </w:p>
+    <w:p>
+      <w:pPr>
+        <w:pStyle w:val="PargrafodaLista"/>
+        <w:numPr>
+          <w:ilvl w:val="0"/>
+          <w:numId w:val="25"/>
+        </w:numPr>
+        <w:rPr>
+          <w:sz w:val="24"/>
+          <w:szCs w:val="24"/>
+          <w:lang w:eastAsia="pt-BR"/>
+        </w:rPr>
+      </w:pPr>
+      <w:r>
+        <w:rPr>
+          <w:sz w:val="24"/>
+          <w:szCs w:val="24"/>
+          <w:lang w:eastAsia="pt-BR"/>
+        </w:rPr>
+        <w:t xml:space="preserve">Realizando o delete do curso </w:t>
+      </w:r>
+      <w:r>
+        <w:rPr>
+          <w:sz w:val="24"/>
+          <w:szCs w:val="24"/>
+          <w:lang w:eastAsia="pt-BR"/>
+        </w:rPr>
+        <w:t xml:space="preserve">'PHP </w:t>
+      </w:r>
+      <w:proofErr w:type="spellStart"/>
+      <w:r>
+        <w:rPr>
+          <w:sz w:val="24"/>
+          <w:szCs w:val="24"/>
+          <w:lang w:eastAsia="pt-BR"/>
+        </w:rPr>
+        <w:t>Bascio</w:t>
+      </w:r>
+      <w:proofErr w:type="spellEnd"/>
+      <w:r>
+        <w:rPr>
+          <w:sz w:val="24"/>
+          <w:szCs w:val="24"/>
+          <w:lang w:eastAsia="pt-BR"/>
+        </w:rPr>
+        <w:t>'</w:t>
+      </w:r>
+      <w:r>
+        <w:rPr>
+          <w:sz w:val="24"/>
+          <w:szCs w:val="24"/>
+          <w:lang w:eastAsia="pt-BR"/>
+        </w:rPr>
+        <w:t xml:space="preserve"> da tabela certificado</w:t>
+      </w:r>
+    </w:p>
+    <w:p>
+      <w:pPr>
+        <w:pStyle w:val="PargrafodaLista"/>
+        <w:numPr>
+          <w:ilvl w:val="0"/>
+          <w:numId w:val="25"/>
+        </w:numPr>
+        <w:rPr>
+          <w:sz w:val="24"/>
+          <w:szCs w:val="24"/>
+          <w:lang w:eastAsia="pt-BR"/>
+        </w:rPr>
+      </w:pPr>
+      <w:r>
+        <w:rPr>
+          <w:sz w:val="24"/>
+          <w:szCs w:val="24"/>
+          <w:lang w:eastAsia="pt-BR"/>
+        </w:rPr>
+        <w:t>Realizando o delete do aluno ‘</w:t>
+      </w:r>
+      <w:r>
+        <w:rPr>
+          <w:sz w:val="24"/>
+          <w:szCs w:val="24"/>
+          <w:lang w:eastAsia="pt-BR"/>
+        </w:rPr>
+        <w:t>Luiz Silva</w:t>
+      </w:r>
+      <w:r>
+        <w:rPr>
+          <w:sz w:val="24"/>
+          <w:szCs w:val="24"/>
+          <w:lang w:eastAsia="pt-BR"/>
+        </w:rPr>
+        <w:t>’ da tabela certificado</w:t>
+      </w:r>
+    </w:p>
+    <w:p>
+      <w:pPr>
+        <w:rPr>
+          <w:b/>
+          <w:bCs/>
+          <w:sz w:val="24"/>
+          <w:szCs w:val="24"/>
+          <w:lang w:eastAsia="pt-BR"/>
+        </w:rPr>
+      </w:pPr>
+      <w:r>
+        <w:rPr>
+          <w:b/>
+          <w:bCs/>
+          <w:noProof/>
+          <w:sz w:val="24"/>
+          <w:szCs w:val="24"/>
+          <w:lang w:eastAsia="pt-BR"/>
+        </w:rPr>
+        <w:lastRenderedPageBreak/>
         <w:drawing>
-          <wp:anchor distT="0" distB="0" distL="114300" distR="114300" simplePos="0" relativeHeight="251659264" behindDoc="0" locked="0" layoutInCell="1" allowOverlap="1" wp14:anchorId="504DFAC7" wp14:editId="0C713F24">
+          <wp:anchor distT="0" distB="0" distL="114300" distR="114300" simplePos="0" relativeHeight="251668480" behindDoc="0" locked="0" layoutInCell="1" allowOverlap="1" wp14:anchorId="426691AA" wp14:editId="407B5097">
             <wp:simplePos x="0" y="0"/>
             <wp:positionH relativeFrom="margin">
-              <wp:align>right</wp:align>
+              <wp:posOffset>38100</wp:posOffset>
             </wp:positionH>
             <wp:positionV relativeFrom="paragraph">
-              <wp:posOffset>222250</wp:posOffset>
+              <wp:posOffset>241935</wp:posOffset>
             </wp:positionV>
-            <wp:extent cx="5760085" cy="410210"/>
-            <wp:effectExtent l="0" t="0" r="0" b="8890"/>
+            <wp:extent cx="5760085" cy="502285"/>
+            <wp:effectExtent l="0" t="0" r="0" b="0"/>
             <wp:wrapSquare wrapText="bothSides"/>
-            <wp:docPr id="1329921677" name="Imagem 1"/>
+            <wp:docPr id="1032905216" name="Imagem 1"/>
             <wp:cNvGraphicFramePr>
               <a:graphicFrameLocks xmlns:a="http://schemas.openxmlformats.org/drawingml/2006/main" noChangeAspect="1"/>
             </wp:cNvGraphicFramePr>
@@ -962,7 +1156,7 @@
               <a:graphicData uri="http://schemas.openxmlformats.org/drawingml/2006/picture">
                 <pic:pic xmlns:pic="http://schemas.openxmlformats.org/drawingml/2006/picture">
                   <pic:nvPicPr>
-                    <pic:cNvPr id="1329921677" name=""/>
+                    <pic:cNvPr id="1032905216" name=""/>
                     <pic:cNvPicPr/>
                   </pic:nvPicPr>
                   <pic:blipFill>
@@ -980,7 +1174,7 @@
                   <pic:spPr>
                     <a:xfrm>
                       <a:off x="0" y="0"/>
-                      <a:ext cx="5760085" cy="410210"/>
+                      <a:ext cx="5760085" cy="502285"/>
                     </a:xfrm>
                     <a:prstGeom prst="rect">
                       <a:avLst/>
@@ -998,14 +1192,6 @@
           </wp:anchor>
         </w:drawing>
       </w:r>
-      <w:r>
-        <w:rPr>
-          <w:sz w:val="24"/>
-          <w:szCs w:val="24"/>
-          <w:lang w:eastAsia="pt-BR"/>
-        </w:rPr>
-        <w:t>Realizando o delete do aluno “Felipe Rodrigues” da tabela certificado</w:t>
-      </w:r>
     </w:p>
     <w:p>
       <w:pPr>
@@ -1080,7 +1266,6 @@
           <w:szCs w:val="24"/>
           <w:lang w:eastAsia="pt-BR"/>
         </w:rPr>
-        <w:lastRenderedPageBreak/>
         <w:t>Relatório utilizando classificação de dados</w:t>
       </w:r>
       <w:r>
@@ -1114,6 +1299,7 @@
         <w:rPr>
           <w:b/>
           <w:bCs/>
+          <w:noProof/>
           <w:sz w:val="24"/>
           <w:szCs w:val="24"/>
           <w:lang w:eastAsia="pt-BR"/>
@@ -1195,6 +1381,7 @@
       </w:pPr>
       <w:r>
         <w:rPr>
+          <w:noProof/>
           <w:sz w:val="28"/>
           <w:szCs w:val="28"/>
           <w:lang w:eastAsia="pt-BR"/>
@@ -1352,6 +1539,7 @@
         <w:rPr>
           <w:b/>
           <w:bCs/>
+          <w:noProof/>
           <w:sz w:val="24"/>
           <w:szCs w:val="24"/>
           <w:lang w:eastAsia="pt-BR"/>
@@ -1432,6 +1620,7 @@
       </w:pPr>
       <w:r>
         <w:rPr>
+          <w:noProof/>
           <w:sz w:val="28"/>
           <w:szCs w:val="28"/>
           <w:lang w:eastAsia="pt-BR"/>
@@ -1568,6 +1757,7 @@
         <w:rPr>
           <w:b/>
           <w:bCs/>
+          <w:noProof/>
           <w:sz w:val="24"/>
           <w:szCs w:val="24"/>
           <w:lang w:eastAsia="pt-BR"/>
@@ -1619,10 +1809,12 @@
       </w:pPr>
       <w:r>
         <w:rPr>
+          <w:noProof/>
           <w:sz w:val="28"/>
           <w:szCs w:val="28"/>
           <w:lang w:eastAsia="pt-BR"/>
         </w:rPr>
+        <w:lastRenderedPageBreak/>
         <w:drawing>
           <wp:anchor distT="0" distB="0" distL="114300" distR="114300" simplePos="0" relativeHeight="251663360" behindDoc="0" locked="0" layoutInCell="1" allowOverlap="1" wp14:anchorId="45B0968C" wp14:editId="709A8E32">
             <wp:simplePos x="0" y="0"/>
@@ -1733,7 +1925,6 @@
           <w:szCs w:val="24"/>
           <w:lang w:eastAsia="pt-BR"/>
         </w:rPr>
-        <w:lastRenderedPageBreak/>
         <w:t>Relatório utilizando sub consulta</w:t>
       </w:r>
       <w:r>
@@ -1764,6 +1955,7 @@
         <w:rPr>
           <w:b/>
           <w:bCs/>
+          <w:noProof/>
           <w:sz w:val="24"/>
           <w:szCs w:val="24"/>
           <w:lang w:eastAsia="pt-BR"/>
@@ -1853,6 +2045,7 @@
       </w:pPr>
       <w:r>
         <w:rPr>
+          <w:noProof/>
           <w:sz w:val="24"/>
           <w:szCs w:val="24"/>
           <w:lang w:eastAsia="pt-BR"/>
@@ -1991,6 +2184,7 @@
       </w:pPr>
       <w:r>
         <w:rPr>
+          <w:noProof/>
           <w:sz w:val="24"/>
           <w:szCs w:val="24"/>
           <w:lang w:eastAsia="pt-BR"/>
@@ -2068,6 +2262,7 @@
       </w:pPr>
       <w:r>
         <w:rPr>
+          <w:noProof/>
           <w:lang w:eastAsia="pt-BR"/>
         </w:rPr>
         <w:drawing>

</xml_diff>